<commit_message>
updating the cheat sheet
</commit_message>
<xml_diff>
--- a/Git cheet sheet.docx
+++ b/Git cheet sheet.docx
@@ -76,7 +76,7 @@
         <w:t xml:space="preserve">git show commit_id:filename = this is to check </w:t>
       </w:r>
       <w:r>
-        <w:t xml:space="preserve">any older version of any file mentioned with filename </w:t>
+        <w:t xml:space="preserve">older version of any file mentioned with filename </w:t>
       </w:r>
     </w:p>
     <w:p>
@@ -130,13 +130,7 @@
     <w:p/>
     <w:p>
       <w:r>
-        <w:t>T</w:t>
-      </w:r>
-      <w:r>
-        <w:t>o restore the file back to its prev version incase you have done mistaks and you want the original file</w:t>
-      </w:r>
-      <w:r>
-        <w:t>=</w:t>
+        <w:t>To restore the file back to its prev version incase you have done mistaks and you want the original file=</w:t>
       </w:r>
     </w:p>
     <w:p>
@@ -164,10 +158,7 @@
     </w:p>
     <w:p>
       <w:r>
-        <w:t xml:space="preserve">To restore the file back to its prev version incase you have done mistaks and </w:t>
-      </w:r>
-      <w:r>
-        <w:t xml:space="preserve">you have staged </w:t>
+        <w:t xml:space="preserve">To restore the file back to its prev version incase you have done mistaks and you have staged </w:t>
       </w:r>
       <w:r>
         <w:t xml:space="preserve">the file and </w:t>
@@ -267,7 +258,13 @@
     </w:p>
     <w:p>
       <w:r>
-        <w:t xml:space="preserve">What is we commit wrong </w:t>
+        <w:t xml:space="preserve">What </w:t>
+      </w:r>
+      <w:r>
+        <w:t>if</w:t>
+      </w:r>
+      <w:r>
+        <w:t xml:space="preserve"> we commit wrong </w:t>
       </w:r>
       <w:r>
         <w:t>code</w:t>
@@ -283,37 +280,319 @@
       </w:r>
     </w:p>
     <w:p>
-      <w:r>
+      <w:pPr>
+        <w:rPr>
+          <w:b/>
+          <w:bCs/>
+        </w:rPr>
+      </w:pPr>
+      <w:r>
+        <w:rPr>
+          <w:b/>
+          <w:bCs/>
+        </w:rPr>
         <w:t xml:space="preserve">Git reset –soft HEAD^ = this only uncommit the </w:t>
       </w:r>
       <w:r>
+        <w:rPr>
+          <w:b/>
+          <w:bCs/>
+        </w:rPr>
         <w:t>commit</w:t>
       </w:r>
     </w:p>
     <w:p>
-      <w:r>
-        <w:t>Git reset –</w:t>
-      </w:r>
-      <w:r>
-        <w:t>hard</w:t>
-      </w:r>
-      <w:r>
-        <w:t xml:space="preserve"> HEAD^</w:t>
-      </w:r>
-      <w:r>
-        <w:t xml:space="preserve"> = </w:t>
-      </w:r>
-      <w:r>
+      <w:pPr>
+        <w:rPr>
+          <w:b/>
+          <w:bCs/>
+        </w:rPr>
+      </w:pPr>
+      <w:r>
+        <w:rPr>
+          <w:b/>
+          <w:bCs/>
+        </w:rPr>
+        <w:t xml:space="preserve">Git reset –hard HEAD^ = </w:t>
+      </w:r>
+      <w:r>
+        <w:rPr>
+          <w:b/>
+          <w:bCs/>
+        </w:rPr>
         <w:t>this uncommit the commit as well as undo all the changes do</w:t>
       </w:r>
       <w:r>
+        <w:rPr>
+          <w:b/>
+          <w:bCs/>
+        </w:rPr>
         <w:t>n</w:t>
       </w:r>
       <w:r>
+        <w:rPr>
+          <w:b/>
+          <w:bCs/>
+        </w:rPr>
         <w:t xml:space="preserve">e in the file </w:t>
       </w:r>
     </w:p>
+    <w:p>
+      <w:pPr>
+        <w:rPr>
+          <w:b/>
+          <w:bCs/>
+        </w:rPr>
+      </w:pPr>
+    </w:p>
+    <w:p>
+      <w:r>
+        <w:t xml:space="preserve">git log -p -1 = to see </w:t>
+      </w:r>
+      <w:r>
+        <w:t xml:space="preserve">the </w:t>
+      </w:r>
+      <w:r>
+        <w:t xml:space="preserve">log of </w:t>
+      </w:r>
+      <w:r>
+        <w:t>difference between last 1 commits</w:t>
+      </w:r>
+    </w:p>
+    <w:p>
+      <w:r>
+        <w:t xml:space="preserve">git </w:t>
+      </w:r>
+      <w:r>
+        <w:t xml:space="preserve">log </w:t>
+      </w:r>
+      <w:r>
+        <w:t>--</w:t>
+      </w:r>
+      <w:r>
+        <w:t>stat = to the short summary of every commit</w:t>
+      </w:r>
+    </w:p>
+    <w:p>
+      <w:r>
+        <w:lastRenderedPageBreak/>
+        <w:t>git log</w:t>
+      </w:r>
+      <w:r>
+        <w:t xml:space="preserve"> </w:t>
+      </w:r>
+      <w:r>
+        <w:t>--</w:t>
+      </w:r>
+      <w:r>
+        <w:t>pretty=oneline -&gt; to see the one line summary of every commit</w:t>
+      </w:r>
+    </w:p>
+    <w:p>
+      <w:r>
+        <w:t xml:space="preserve">git log </w:t>
+      </w:r>
+      <w:r>
+        <w:t>--</w:t>
+      </w:r>
+      <w:r>
+        <w:t>pretty=format”%h - %an</w:t>
+      </w:r>
+      <w:r>
+        <w:t xml:space="preserve">, </w:t>
+      </w:r>
+      <w:r>
+        <w:t>%ar</w:t>
+      </w:r>
+      <w:r>
+        <w:t>:%</w:t>
+      </w:r>
+      <w:r>
+        <w:t>s</w:t>
+      </w:r>
+      <w:r>
+        <w:t>”</w:t>
+      </w:r>
+      <w:r>
+        <w:t xml:space="preserve"> = %h is a key, %ar=author name</w:t>
+      </w:r>
+      <w:r>
+        <w:t>, %ar = time till commit, %s= string</w:t>
+      </w:r>
+    </w:p>
+    <w:p>
+      <w:r>
+        <w:t>git log -S fun_name = this is to see when a particular function was added to the script</w:t>
+      </w:r>
+    </w:p>
+    <w:p>
+      <w:r>
+        <w:t>git log</w:t>
+      </w:r>
+      <w:r>
+        <w:t xml:space="preserve"> --</w:t>
+      </w:r>
+      <w:r>
+        <w:t>since</w:t>
+      </w:r>
+      <w:r>
+        <w:t xml:space="preserve">=”2024-19-09” = commits done </w:t>
+      </w:r>
+      <w:r>
+        <w:t>since</w:t>
+      </w:r>
+      <w:r>
+        <w:t xml:space="preserve"> </w:t>
+      </w:r>
+      <w:r>
+        <w:t>“date”</w:t>
+      </w:r>
+    </w:p>
+    <w:p>
+      <w:r>
+        <w:t>git log –until=”</w:t>
+      </w:r>
+      <w:r>
+        <w:t>2024-19-09</w:t>
+      </w:r>
+      <w:r>
+        <w:t xml:space="preserve">” = </w:t>
+      </w:r>
+      <w:r>
+        <w:t xml:space="preserve">commits done </w:t>
+      </w:r>
+      <w:r>
+        <w:t>till</w:t>
+      </w:r>
+      <w:r>
+        <w:t xml:space="preserve"> “date”</w:t>
+      </w:r>
+    </w:p>
+    <w:p>
+      <w:r>
+        <w:t xml:space="preserve">git log </w:t>
+      </w:r>
+      <w:r>
+        <w:t>–</w:t>
+      </w:r>
+      <w:r>
+        <w:t>author</w:t>
+      </w:r>
+      <w:r>
+        <w:t xml:space="preserve">=”Shivdatta” = to see all the commits done by </w:t>
+      </w:r>
+      <w:r>
+        <w:t>Shivdatta</w:t>
+      </w:r>
+    </w:p>
     <w:p/>
+    <w:p>
+      <w:pPr>
+        <w:rPr>
+          <w:b/>
+          <w:bCs/>
+        </w:rPr>
+      </w:pPr>
+      <w:r>
+        <w:rPr>
+          <w:b/>
+          <w:bCs/>
+        </w:rPr>
+        <w:t xml:space="preserve">To </w:t>
+      </w:r>
+      <w:r>
+        <w:rPr>
+          <w:b/>
+          <w:bCs/>
+        </w:rPr>
+        <w:t>connect</w:t>
+      </w:r>
+      <w:r>
+        <w:rPr>
+          <w:b/>
+          <w:bCs/>
+        </w:rPr>
+        <w:t xml:space="preserve"> your existing </w:t>
+      </w:r>
+      <w:r>
+        <w:rPr>
+          <w:b/>
+          <w:bCs/>
+        </w:rPr>
+        <w:t xml:space="preserve">local </w:t>
+      </w:r>
+      <w:r>
+        <w:rPr>
+          <w:b/>
+          <w:bCs/>
+        </w:rPr>
+        <w:t xml:space="preserve">Repo to </w:t>
+      </w:r>
+      <w:r>
+        <w:rPr>
+          <w:b/>
+          <w:bCs/>
+        </w:rPr>
+        <w:t>github repo</w:t>
+      </w:r>
+    </w:p>
+    <w:p>
+      <w:r>
+        <w:t xml:space="preserve">git remote add origin </w:t>
+      </w:r>
+      <w:hyperlink r:id="rId4" w:history="1">
+        <w:r>
+          <w:rPr>
+            <w:rStyle w:val="Hyperlink"/>
+          </w:rPr>
+          <w:t>https://github.com/shivdattaredekar/git-Learning.git</w:t>
+        </w:r>
+      </w:hyperlink>
+    </w:p>
+    <w:p>
+      <w:r>
+        <w:t>git branch -M main</w:t>
+      </w:r>
+    </w:p>
+    <w:p>
+      <w:r>
+        <w:t>git push -u origin main</w:t>
+      </w:r>
+    </w:p>
+    <w:p/>
+    <w:p>
+      <w:r>
+        <w:t xml:space="preserve">after making any changes to </w:t>
+      </w:r>
+      <w:r>
+        <w:t xml:space="preserve">file in local, to push the changes to github </w:t>
+      </w:r>
+    </w:p>
+    <w:p>
+      <w:r>
+        <w:t>git push</w:t>
+      </w:r>
+    </w:p>
+    <w:p/>
+    <w:p>
+      <w:r>
+        <w:t xml:space="preserve">after making any changes to file </w:t>
+      </w:r>
+      <w:r>
+        <w:t>in github</w:t>
+      </w:r>
+      <w:r>
+        <w:t xml:space="preserve">, to push the changes to </w:t>
+      </w:r>
+      <w:r>
+        <w:t>local</w:t>
+      </w:r>
+    </w:p>
+    <w:p>
+      <w:r>
+        <w:t>git pull</w:t>
+      </w:r>
+    </w:p>
     <w:p/>
     <w:p/>
     <w:p/>
@@ -1252,6 +1531,29 @@
       <w:spacing w:val="5"/>
     </w:rPr>
   </w:style>
+  <w:style w:type="character" w:styleId="Hyperlink">
+    <w:name w:val="Hyperlink"/>
+    <w:basedOn w:val="DefaultParagraphFont"/>
+    <w:uiPriority w:val="99"/>
+    <w:unhideWhenUsed/>
+    <w:rsid w:val="00C91F68"/>
+    <w:rPr>
+      <w:color w:val="467886" w:themeColor="hyperlink"/>
+      <w:u w:val="single"/>
+    </w:rPr>
+  </w:style>
+  <w:style w:type="character" w:styleId="UnresolvedMention">
+    <w:name w:val="Unresolved Mention"/>
+    <w:basedOn w:val="DefaultParagraphFont"/>
+    <w:uiPriority w:val="99"/>
+    <w:semiHidden/>
+    <w:unhideWhenUsed/>
+    <w:rsid w:val="00C91F68"/>
+    <w:rPr>
+      <w:color w:val="605E5C"/>
+      <w:shd w:val="clear" w:color="auto" w:fill="E1DFDD"/>
+    </w:rPr>
+  </w:style>
 </w:styles>
 </file>
 

</xml_diff>

<commit_message>
This is merge commit
</commit_message>
<xml_diff>
--- a/Git cheet sheet.docx
+++ b/Git cheet sheet.docx
@@ -450,22 +450,7 @@
     </w:p>
     <w:p>
       <w:r>
-        <w:t>git log –until=”</w:t>
-      </w:r>
-      <w:r>
-        <w:t>2024-19-09</w:t>
-      </w:r>
-      <w:r>
-        <w:t xml:space="preserve">” = </w:t>
-      </w:r>
-      <w:r>
-        <w:t xml:space="preserve">commits done </w:t>
-      </w:r>
-      <w:r>
-        <w:t>till</w:t>
-      </w:r>
-      <w:r>
-        <w:t xml:space="preserve"> “date”</w:t>
+        <w:t>git log –until=”2024-19-09” = commits done till “date”</w:t>
       </w:r>
     </w:p>
     <w:p>
@@ -576,21 +561,34 @@
     <w:p/>
     <w:p>
       <w:r>
-        <w:t xml:space="preserve">after making any changes to file </w:t>
-      </w:r>
-      <w:r>
-        <w:t>in github</w:t>
-      </w:r>
-      <w:r>
-        <w:t xml:space="preserve">, to push the changes to </w:t>
-      </w:r>
-      <w:r>
-        <w:t>local</w:t>
+        <w:t>after making any changes to file in github, to push the changes to local</w:t>
       </w:r>
     </w:p>
     <w:p>
       <w:r>
         <w:t>git pull</w:t>
+      </w:r>
+    </w:p>
+    <w:p/>
+    <w:p>
+      <w:r>
+        <w:t xml:space="preserve">To create a new branch from an existing branch </w:t>
+      </w:r>
+    </w:p>
+    <w:p>
+      <w:r>
+        <w:t>git branch branch_name</w:t>
+      </w:r>
+    </w:p>
+    <w:p/>
+    <w:p>
+      <w:r>
+        <w:t>to move from current branch to new branch</w:t>
+      </w:r>
+    </w:p>
+    <w:p>
+      <w:r>
+        <w:t>git checkout branch_name</w:t>
       </w:r>
     </w:p>
     <w:p/>

</xml_diff>

<commit_message>
this is version 7 commit
</commit_message>
<xml_diff>
--- a/Git cheet sheet.docx
+++ b/Git cheet sheet.docx
@@ -591,6 +591,27 @@
         <w:t>git checkout branch_name</w:t>
       </w:r>
     </w:p>
+    <w:p/>
+    <w:p>
+      <w:r>
+        <w:t>after making any changes to file in local</w:t>
+      </w:r>
+      <w:r>
+        <w:t xml:space="preserve"> in another brnach</w:t>
+      </w:r>
+      <w:r>
+        <w:t xml:space="preserve">, to push the changes to github </w:t>
+      </w:r>
+    </w:p>
+    <w:p>
+      <w:r>
+        <w:t>git push</w:t>
+      </w:r>
+      <w:r>
+        <w:t xml:space="preserve"> origin branch_name</w:t>
+      </w:r>
+    </w:p>
+    <w:p/>
     <w:p/>
     <w:p/>
     <w:p/>

</xml_diff>